<commit_message>
Remake del cambio de Python a C#
Ft. Federico Suarez
</commit_message>
<xml_diff>
--- a/documentacion.docx
+++ b/documentacion.docx
@@ -18,6 +18,246 @@
           <w:lang w:val="es-ES"/>
         </w:rPr>
         <w:t>Documentación</w:t>
+      </w:r>
+    </w:p>
+    <w:p>
+      <w:pPr>
+        <w:rPr>
+          <w:sz w:val="24"/>
+          <w:szCs w:val="24"/>
+        </w:rPr>
+      </w:pPr>
+      <w:proofErr w:type="spellStart"/>
+      <w:r>
+        <w:rPr>
+          <w:sz w:val="24"/>
+          <w:szCs w:val="24"/>
+        </w:rPr>
+        <w:t>Indice</w:t>
+      </w:r>
+      <w:proofErr w:type="spellEnd"/>
+      <w:r>
+        <w:rPr>
+          <w:sz w:val="24"/>
+          <w:szCs w:val="24"/>
+        </w:rPr>
+        <w:t xml:space="preserve">: </w:t>
+      </w:r>
+    </w:p>
+    <w:p>
+      <w:pPr>
+        <w:rPr>
+          <w:sz w:val="24"/>
+          <w:szCs w:val="24"/>
+        </w:rPr>
+      </w:pPr>
+      <w:r>
+        <w:rPr>
+          <w:sz w:val="24"/>
+          <w:szCs w:val="24"/>
+        </w:rPr>
+        <w:t>Conocimiento de Python y sus librerías</w:t>
+      </w:r>
+      <w:r>
+        <w:rPr>
+          <w:color w:val="FFFFFF" w:themeColor="background1"/>
+          <w:sz w:val="24"/>
+          <w:szCs w:val="24"/>
+        </w:rPr>
+        <w:t>….….….….….….….….….….….….….….….….….….….….</w:t>
+      </w:r>
+      <w:r>
+        <w:rPr>
+          <w:sz w:val="24"/>
+          <w:szCs w:val="24"/>
+        </w:rPr>
+        <w:t>2</w:t>
+      </w:r>
+    </w:p>
+    <w:p>
+      <w:pPr>
+        <w:rPr>
+          <w:sz w:val="24"/>
+          <w:szCs w:val="24"/>
+        </w:rPr>
+      </w:pPr>
+      <w:r>
+        <w:rPr>
+          <w:sz w:val="24"/>
+          <w:szCs w:val="24"/>
+        </w:rPr>
+        <w:t>Preguntas para entrevista</w:t>
+      </w:r>
+      <w:r>
+        <w:rPr>
+          <w:color w:val="FFFFFF" w:themeColor="background1"/>
+          <w:sz w:val="24"/>
+          <w:szCs w:val="24"/>
+        </w:rPr>
+        <w:t>….….….….….….….….….….….….….….….….…</w:t>
+      </w:r>
+      <w:r>
+        <w:rPr>
+          <w:color w:val="FFFFFF" w:themeColor="background1"/>
+          <w:sz w:val="24"/>
+          <w:szCs w:val="24"/>
+        </w:rPr>
+        <w:t>.….….….…..….….….……</w:t>
+      </w:r>
+      <w:r>
+        <w:rPr>
+          <w:sz w:val="24"/>
+          <w:szCs w:val="24"/>
+        </w:rPr>
+        <w:t>3</w:t>
+      </w:r>
+    </w:p>
+    <w:p>
+      <w:pPr>
+        <w:rPr>
+          <w:sz w:val="24"/>
+          <w:szCs w:val="24"/>
+        </w:rPr>
+      </w:pPr>
+      <w:r>
+        <w:rPr>
+          <w:sz w:val="24"/>
+          <w:szCs w:val="24"/>
+        </w:rPr>
+        <w:t>Problemas</w:t>
+      </w:r>
+      <w:r>
+        <w:rPr>
+          <w:color w:val="FFFFFF" w:themeColor="background1"/>
+          <w:sz w:val="24"/>
+          <w:szCs w:val="24"/>
+        </w:rPr>
+        <w:t>….….….….….….….….….….….….….….….….….….….….….</w:t>
+      </w:r>
+      <w:r>
+        <w:rPr>
+          <w:color w:val="FFFFFF" w:themeColor="background1"/>
+          <w:sz w:val="24"/>
+          <w:szCs w:val="24"/>
+        </w:rPr>
+        <w:t>.….….….…..….….….…..….…..</w:t>
+      </w:r>
+      <w:r>
+        <w:rPr>
+          <w:sz w:val="24"/>
+          <w:szCs w:val="24"/>
+        </w:rPr>
+        <w:t>4</w:t>
+      </w:r>
+    </w:p>
+    <w:p>
+      <w:pPr>
+        <w:rPr>
+          <w:sz w:val="24"/>
+          <w:szCs w:val="24"/>
+        </w:rPr>
+      </w:pPr>
+      <w:r>
+        <w:rPr>
+          <w:sz w:val="24"/>
+          <w:szCs w:val="24"/>
+        </w:rPr>
+        <w:t>Estado actual del proyecto</w:t>
+      </w:r>
+      <w:r>
+        <w:rPr>
+          <w:color w:val="FFFFFF" w:themeColor="background1"/>
+          <w:sz w:val="24"/>
+          <w:szCs w:val="24"/>
+        </w:rPr>
+        <w:t>….….….….….….….….….….….….….….….….….….….….….</w:t>
+      </w:r>
+      <w:r>
+        <w:rPr>
+          <w:color w:val="FFFFFF" w:themeColor="background1"/>
+          <w:sz w:val="24"/>
+          <w:szCs w:val="24"/>
+        </w:rPr>
+        <w:t>.….….….….</w:t>
+      </w:r>
+      <w:r>
+        <w:rPr>
+          <w:sz w:val="24"/>
+          <w:szCs w:val="24"/>
+        </w:rPr>
+        <w:t>5</w:t>
+      </w:r>
+    </w:p>
+    <w:p>
+      <w:pPr>
+        <w:rPr>
+          <w:sz w:val="24"/>
+          <w:szCs w:val="24"/>
+        </w:rPr>
+      </w:pPr>
+      <w:r>
+        <w:rPr>
+          <w:sz w:val="24"/>
+          <w:szCs w:val="24"/>
+        </w:rPr>
+        <w:t>Pasos para trabajar</w:t>
+      </w:r>
+      <w:r>
+        <w:rPr>
+          <w:color w:val="FFFFFF" w:themeColor="background1"/>
+          <w:sz w:val="24"/>
+          <w:szCs w:val="24"/>
+        </w:rPr>
+        <w:t>….….….….….….….….….….….….….….….….….….….….….</w:t>
+      </w:r>
+      <w:r>
+        <w:rPr>
+          <w:color w:val="FFFFFF" w:themeColor="background1"/>
+          <w:sz w:val="24"/>
+          <w:szCs w:val="24"/>
+        </w:rPr>
+        <w:t>.….….….……………..</w:t>
+      </w:r>
+      <w:r>
+        <w:rPr>
+          <w:sz w:val="24"/>
+          <w:szCs w:val="24"/>
+        </w:rPr>
+        <w:t>6</w:t>
+      </w:r>
+    </w:p>
+    <w:p>
+      <w:pPr>
+        <w:rPr>
+          <w:sz w:val="24"/>
+          <w:szCs w:val="24"/>
+        </w:rPr>
+      </w:pPr>
+    </w:p>
+    <w:p>
+      <w:pPr>
+        <w:rPr>
+          <w:sz w:val="52"/>
+          <w:szCs w:val="52"/>
+          <w:lang w:val="es-ES"/>
+        </w:rPr>
+      </w:pPr>
+      <w:r>
+        <w:rPr>
+          <w:sz w:val="52"/>
+          <w:szCs w:val="52"/>
+          <w:lang w:val="es-ES"/>
+        </w:rPr>
+        <w:br w:type="page"/>
+      </w:r>
+      <w:r>
+        <w:rPr>
+          <w:sz w:val="52"/>
+          <w:szCs w:val="52"/>
+          <w:lang w:val="es-ES"/>
+        </w:rPr>
+        <w:lastRenderedPageBreak/>
+        <w:tab/>
       </w:r>
     </w:p>
     <w:p>
@@ -368,6 +608,63 @@
     <w:p>
       <w:pPr>
         <w:rPr>
+          <w:lang w:val="es-ES"/>
+        </w:rPr>
+      </w:pPr>
+    </w:p>
+    <w:p>
+      <w:pPr>
+        <w:rPr>
+          <w:lang w:val="es-ES"/>
+        </w:rPr>
+      </w:pPr>
+    </w:p>
+    <w:p>
+      <w:pPr>
+        <w:pStyle w:val="Prrafodelista"/>
+        <w:ind w:left="1778"/>
+        <w:rPr>
+          <w:lang w:val="es-ES"/>
+        </w:rPr>
+      </w:pPr>
+    </w:p>
+    <w:p>
+      <w:pPr>
+        <w:pStyle w:val="Prrafodelista"/>
+        <w:ind w:left="1778"/>
+        <w:rPr>
+          <w:lang w:val="es-ES"/>
+        </w:rPr>
+      </w:pPr>
+    </w:p>
+    <w:p>
+      <w:pPr>
+        <w:pStyle w:val="Prrafodelista"/>
+        <w:ind w:left="2145"/>
+        <w:rPr>
+          <w:lang w:val="es-ES"/>
+        </w:rPr>
+      </w:pPr>
+    </w:p>
+    <w:p>
+      <w:pPr>
+        <w:pStyle w:val="Prrafodelista"/>
+        <w:ind w:left="2145"/>
+        <w:rPr>
+          <w:lang w:val="es-ES"/>
+        </w:rPr>
+      </w:pPr>
+    </w:p>
+    <w:p>
+      <w:pPr>
+        <w:rPr>
+          <w:lang w:val="es-ES"/>
+        </w:rPr>
+      </w:pPr>
+    </w:p>
+    <w:p>
+      <w:pPr>
+        <w:rPr>
           <w:b/>
           <w:bCs/>
           <w:sz w:val="40"/>
@@ -385,6 +682,744 @@
           <w:u w:val="single"/>
           <w:lang w:val="es-ES"/>
         </w:rPr>
+        <w:t>Preguntas para entrevista:</w:t>
+      </w:r>
+    </w:p>
+    <w:p>
+      <w:pPr>
+        <w:pStyle w:val="Prrafodelista"/>
+        <w:numPr>
+          <w:ilvl w:val="0"/>
+          <w:numId w:val="4"/>
+        </w:numPr>
+        <w:rPr>
+          <w:lang w:val="es-ES"/>
+        </w:rPr>
+      </w:pPr>
+      <w:r>
+        <w:rPr>
+          <w:lang w:val="es-ES"/>
+        </w:rPr>
+        <w:t>Cuándo un alumno se retira, ¿se le aplica una cantidad de falta fija o se aplica dependiendo del contexto del retiro?</w:t>
+      </w:r>
+    </w:p>
+    <w:p>
+      <w:pPr>
+        <w:pStyle w:val="Prrafodelista"/>
+        <w:numPr>
+          <w:ilvl w:val="0"/>
+          <w:numId w:val="4"/>
+        </w:numPr>
+        <w:rPr>
+          <w:lang w:val="es-ES"/>
+        </w:rPr>
+      </w:pPr>
+      <w:r>
+        <w:rPr>
+          <w:lang w:val="es-ES"/>
+        </w:rPr>
+        <w:t>¿Qué datos se necesitan para confirmar un retiro?</w:t>
+      </w:r>
+      <w:r>
+        <w:rPr>
+          <w:lang w:val="es-ES"/>
+        </w:rPr>
+        <w:t xml:space="preserve"> ¿Cómo corroboramos que la persona que hace el retiro del alumno </w:t>
+      </w:r>
+      <w:proofErr w:type="spellStart"/>
+      <w:r>
+        <w:rPr>
+          <w:lang w:val="es-ES"/>
+        </w:rPr>
+        <w:t>esta</w:t>
+      </w:r>
+      <w:proofErr w:type="spellEnd"/>
+      <w:r>
+        <w:rPr>
+          <w:lang w:val="es-ES"/>
+        </w:rPr>
+        <w:t xml:space="preserve"> avalada o registrada con permiso para hacer el retiro del alumno?</w:t>
+      </w:r>
+      <w:r>
+        <w:rPr>
+          <w:lang w:val="es-ES"/>
+        </w:rPr>
+        <w:t xml:space="preserve"> ¿Dónde queda registrado?</w:t>
+      </w:r>
+    </w:p>
+    <w:p>
+      <w:pPr>
+        <w:rPr>
+          <w:b/>
+          <w:bCs/>
+          <w:lang w:val="es-ES"/>
+        </w:rPr>
+      </w:pPr>
+    </w:p>
+    <w:p>
+      <w:pPr>
+        <w:rPr>
+          <w:lang w:val="es-ES"/>
+        </w:rPr>
+      </w:pPr>
+      <w:r>
+        <w:rPr>
+          <w:lang w:val="es-ES"/>
+        </w:rPr>
+        <w:br w:type="page"/>
+      </w:r>
+    </w:p>
+    <w:p>
+      <w:pPr>
+        <w:rPr>
+          <w:lang w:val="es-ES"/>
+        </w:rPr>
+      </w:pPr>
+      <w:r>
+        <w:rPr>
+          <w:lang w:val="es-ES"/>
+        </w:rPr>
+        <w:lastRenderedPageBreak/>
+        <w:t>21/5/2024</w:t>
+      </w:r>
+    </w:p>
+    <w:p>
+      <w:pPr>
+        <w:pStyle w:val="Ttulo"/>
+        <w:jc w:val="center"/>
+        <w:rPr>
+          <w:lang w:val="es-ES"/>
+        </w:rPr>
+      </w:pPr>
+      <w:r>
+        <w:rPr>
+          <w:lang w:val="es-ES"/>
+        </w:rPr>
+        <w:t>PROBLEMAS</w:t>
+      </w:r>
+    </w:p>
+    <w:p>
+      <w:pPr>
+        <w:rPr>
+          <w:lang w:val="es-ES"/>
+        </w:rPr>
+      </w:pPr>
+      <w:r>
+        <w:rPr>
+          <w:lang w:val="es-ES"/>
+        </w:rPr>
+        <w:t xml:space="preserve">Problema y cambio de lenguaje de </w:t>
+      </w:r>
+      <w:proofErr w:type="spellStart"/>
+      <w:r>
+        <w:rPr>
+          <w:lang w:val="es-ES"/>
+        </w:rPr>
+        <w:t>programacion</w:t>
+      </w:r>
+      <w:proofErr w:type="spellEnd"/>
+    </w:p>
+    <w:p>
+      <w:pPr>
+        <w:rPr>
+          <w:lang w:val="es-ES"/>
+        </w:rPr>
+      </w:pPr>
+      <w:r>
+        <w:rPr>
+          <w:lang w:val="es-ES"/>
+        </w:rPr>
+        <w:t>Se encontró un problema de compatibilidad con los drivers del lector de huella</w:t>
+      </w:r>
+      <w:r>
+        <w:rPr>
+          <w:lang w:val="es-ES"/>
+        </w:rPr>
+        <w:t>, no existe ninguna librería que detecte el escáner con Python</w:t>
+      </w:r>
+      <w:r>
+        <w:rPr>
+          <w:lang w:val="es-ES"/>
+        </w:rPr>
+        <w:t xml:space="preserve">, por lo que decidimos cambiar el lenguaje de </w:t>
+      </w:r>
+      <w:proofErr w:type="spellStart"/>
+      <w:r>
+        <w:rPr>
+          <w:lang w:val="es-ES"/>
+        </w:rPr>
+        <w:t>programacion</w:t>
+      </w:r>
+      <w:proofErr w:type="spellEnd"/>
+      <w:r>
+        <w:rPr>
+          <w:lang w:val="es-ES"/>
+        </w:rPr>
+        <w:t xml:space="preserve"> de Python a C# </w:t>
+      </w:r>
+      <w:r>
+        <w:rPr>
+          <w:lang w:val="es-ES"/>
+        </w:rPr>
+        <w:t xml:space="preserve">o </w:t>
+      </w:r>
+      <w:r>
+        <w:rPr>
+          <w:lang w:val="es-ES"/>
+        </w:rPr>
+        <w:t>C++. La otra alternativa para la solución del imprevisto era invertir en otro lector de huella digital, pero, debido a su elevado precio decidimos cambiar e</w:t>
+      </w:r>
+      <w:r>
+        <w:rPr>
+          <w:lang w:val="es-ES"/>
+        </w:rPr>
+        <w:t>l</w:t>
+      </w:r>
+      <w:r>
+        <w:rPr>
+          <w:lang w:val="es-ES"/>
+        </w:rPr>
+        <w:t xml:space="preserve"> lenguaje </w:t>
+      </w:r>
+      <w:r>
+        <w:rPr>
+          <w:lang w:val="es-ES"/>
+        </w:rPr>
+        <w:t>con el fin de</w:t>
+      </w:r>
+      <w:r>
+        <w:rPr>
+          <w:lang w:val="es-ES"/>
+        </w:rPr>
+        <w:t xml:space="preserve"> reducir costos</w:t>
+      </w:r>
+      <w:r>
+        <w:rPr>
+          <w:lang w:val="es-ES"/>
+        </w:rPr>
+        <w:t>.</w:t>
+      </w:r>
+    </w:p>
+    <w:p>
+      <w:pPr>
+        <w:rPr>
+          <w:lang w:val="es-ES"/>
+        </w:rPr>
+      </w:pPr>
+      <w:r>
+        <w:rPr>
+          <w:lang w:val="es-ES"/>
+        </w:rPr>
+        <w:t>Para deci</w:t>
+      </w:r>
+      <w:r>
+        <w:rPr>
+          <w:lang w:val="es-ES"/>
+        </w:rPr>
+        <w:t>di</w:t>
+      </w:r>
+      <w:r>
+        <w:rPr>
+          <w:lang w:val="es-ES"/>
+        </w:rPr>
+        <w:t xml:space="preserve">r el lenguaje de </w:t>
+      </w:r>
+      <w:proofErr w:type="spellStart"/>
+      <w:r>
+        <w:rPr>
+          <w:lang w:val="es-ES"/>
+        </w:rPr>
+        <w:t>programacion</w:t>
+      </w:r>
+      <w:proofErr w:type="spellEnd"/>
+      <w:r>
+        <w:rPr>
+          <w:lang w:val="es-ES"/>
+        </w:rPr>
+        <w:t xml:space="preserve">, preguntamos a la I.A </w:t>
+      </w:r>
+      <w:proofErr w:type="spellStart"/>
+      <w:r>
+        <w:rPr>
+          <w:lang w:val="es-ES"/>
+        </w:rPr>
+        <w:t>ChatGPT</w:t>
+      </w:r>
+      <w:proofErr w:type="spellEnd"/>
+      <w:r>
+        <w:rPr>
+          <w:lang w:val="es-ES"/>
+        </w:rPr>
+        <w:t xml:space="preserve">, una comparativa sobre cada uno, </w:t>
+      </w:r>
+      <w:r>
+        <w:rPr>
+          <w:lang w:val="es-ES"/>
+        </w:rPr>
+        <w:t xml:space="preserve">teniendo en cuenta las </w:t>
+      </w:r>
+      <w:r>
+        <w:rPr>
+          <w:lang w:val="es-ES"/>
+        </w:rPr>
+        <w:t>ventajas</w:t>
+      </w:r>
+      <w:r>
+        <w:rPr>
+          <w:lang w:val="es-ES"/>
+        </w:rPr>
+        <w:t xml:space="preserve"> y </w:t>
+      </w:r>
+      <w:r>
+        <w:rPr>
+          <w:lang w:val="es-ES"/>
+        </w:rPr>
+        <w:t>desventajas</w:t>
+      </w:r>
+      <w:r>
+        <w:rPr>
+          <w:lang w:val="es-ES"/>
+        </w:rPr>
+        <w:t xml:space="preserve"> de cada lenguaje. L</w:t>
+      </w:r>
+      <w:r>
+        <w:rPr>
+          <w:lang w:val="es-ES"/>
+        </w:rPr>
+        <w:t xml:space="preserve">uego de una rigurosa </w:t>
+      </w:r>
+      <w:r>
+        <w:rPr>
+          <w:lang w:val="es-ES"/>
+        </w:rPr>
+        <w:t>comparación</w:t>
+      </w:r>
+      <w:r>
+        <w:rPr>
+          <w:lang w:val="es-ES"/>
+        </w:rPr>
+        <w:t xml:space="preserve"> se </w:t>
+      </w:r>
+      <w:r>
+        <w:rPr>
+          <w:lang w:val="es-ES"/>
+        </w:rPr>
+        <w:t>optó</w:t>
+      </w:r>
+      <w:r>
+        <w:rPr>
+          <w:lang w:val="es-ES"/>
+        </w:rPr>
+        <w:t xml:space="preserve"> por C++ porque se adapta </w:t>
+      </w:r>
+      <w:r>
+        <w:rPr>
+          <w:lang w:val="es-ES"/>
+        </w:rPr>
+        <w:t>más</w:t>
+      </w:r>
+      <w:r>
+        <w:rPr>
+          <w:lang w:val="es-ES"/>
+        </w:rPr>
+        <w:t xml:space="preserve"> a nuestro método de trabajo </w:t>
+      </w:r>
+    </w:p>
+    <w:p>
+      <w:pPr>
+        <w:rPr>
+          <w:lang w:val="es-ES"/>
+        </w:rPr>
+      </w:pPr>
+    </w:p>
+    <w:p>
+      <w:pPr>
+        <w:rPr>
+          <w:sz w:val="44"/>
+          <w:szCs w:val="44"/>
+          <w:u w:val="single"/>
+          <w:lang w:val="es-ES"/>
+        </w:rPr>
+      </w:pPr>
+      <w:r>
+        <w:rPr>
+          <w:sz w:val="44"/>
+          <w:szCs w:val="44"/>
+          <w:u w:val="single"/>
+          <w:lang w:val="es-ES"/>
+        </w:rPr>
+        <w:br w:type="page"/>
+      </w:r>
+    </w:p>
+    <w:p>
+      <w:pPr>
+        <w:jc w:val="center"/>
+        <w:rPr>
+          <w:sz w:val="44"/>
+          <w:szCs w:val="44"/>
+          <w:u w:val="single"/>
+          <w:lang w:val="es-ES"/>
+        </w:rPr>
+      </w:pPr>
+      <w:r>
+        <w:rPr>
+          <w:sz w:val="44"/>
+          <w:szCs w:val="44"/>
+          <w:u w:val="single"/>
+          <w:lang w:val="es-ES"/>
+        </w:rPr>
+        <w:lastRenderedPageBreak/>
+        <w:t>Estado del proyecto</w:t>
+      </w:r>
+    </w:p>
+    <w:p>
+      <w:pPr>
+        <w:rPr>
+          <w:lang w:val="es-ES"/>
+        </w:rPr>
+      </w:pPr>
+      <w:r>
+        <w:rPr>
+          <w:lang w:val="es-ES"/>
+        </w:rPr>
+        <w:t xml:space="preserve">(Solamente hacen falta los </w:t>
+      </w:r>
+      <w:proofErr w:type="spellStart"/>
+      <w:r>
+        <w:rPr>
+          <w:lang w:val="es-ES"/>
+        </w:rPr>
+        <w:t>commits</w:t>
+      </w:r>
+      <w:proofErr w:type="spellEnd"/>
+      <w:r>
+        <w:rPr>
+          <w:lang w:val="es-ES"/>
+        </w:rPr>
+        <w:t xml:space="preserve"> relevantes </w:t>
+      </w:r>
+      <w:proofErr w:type="spellStart"/>
+      <w:r>
+        <w:rPr>
+          <w:lang w:val="es-ES"/>
+        </w:rPr>
+        <w:t>ej</w:t>
+      </w:r>
+      <w:proofErr w:type="spellEnd"/>
+      <w:r>
+        <w:rPr>
+          <w:lang w:val="es-ES"/>
+        </w:rPr>
+        <w:t xml:space="preserve">: </w:t>
+      </w:r>
+      <w:proofErr w:type="spellStart"/>
+      <w:r>
+        <w:rPr>
+          <w:lang w:val="es-ES"/>
+        </w:rPr>
+        <w:t>Actualizacion</w:t>
+      </w:r>
+      <w:proofErr w:type="spellEnd"/>
+      <w:r>
+        <w:rPr>
+          <w:lang w:val="es-ES"/>
+        </w:rPr>
+        <w:t xml:space="preserve"> de la documentación, resolución de una problemática, </w:t>
+      </w:r>
+      <w:proofErr w:type="spellStart"/>
+      <w:r>
+        <w:rPr>
+          <w:lang w:val="es-ES"/>
+        </w:rPr>
+        <w:t>algun</w:t>
+      </w:r>
+      <w:proofErr w:type="spellEnd"/>
+      <w:r>
+        <w:rPr>
+          <w:lang w:val="es-ES"/>
+        </w:rPr>
+        <w:t xml:space="preserve"> avance en </w:t>
+      </w:r>
+      <w:proofErr w:type="spellStart"/>
+      <w:r>
+        <w:rPr>
+          <w:lang w:val="es-ES"/>
+        </w:rPr>
+        <w:t>codigo</w:t>
+      </w:r>
+      <w:proofErr w:type="spellEnd"/>
+      <w:r>
+        <w:rPr>
+          <w:lang w:val="es-ES"/>
+        </w:rPr>
+        <w:t>)</w:t>
+      </w:r>
+    </w:p>
+    <w:p>
+      <w:pPr>
+        <w:rPr>
+          <w:lang w:val="es-ES"/>
+        </w:rPr>
+      </w:pPr>
+      <w:r>
+        <w:rPr>
+          <w:lang w:val="es-ES"/>
+        </w:rPr>
+        <w:t>Fecha:</w:t>
+      </w:r>
+    </w:p>
+    <w:p>
+      <w:pPr>
+        <w:rPr>
+          <w:lang w:val="es-ES"/>
+        </w:rPr>
+      </w:pPr>
+      <w:proofErr w:type="spellStart"/>
+      <w:r>
+        <w:rPr>
+          <w:lang w:val="es-ES"/>
+        </w:rPr>
+        <w:t>Commit</w:t>
+      </w:r>
+      <w:proofErr w:type="spellEnd"/>
+      <w:r>
+        <w:rPr>
+          <w:lang w:val="es-ES"/>
+        </w:rPr>
+        <w:t xml:space="preserve">: </w:t>
+      </w:r>
+      <w:proofErr w:type="spellStart"/>
+      <w:r>
+        <w:rPr>
+          <w:lang w:val="es-ES"/>
+        </w:rPr>
+        <w:t>Recuperacion</w:t>
+      </w:r>
+      <w:proofErr w:type="spellEnd"/>
+      <w:r>
+        <w:rPr>
+          <w:lang w:val="es-ES"/>
+        </w:rPr>
+        <w:t>-</w:t>
+      </w:r>
+      <w:proofErr w:type="spellStart"/>
+      <w:r>
+        <w:rPr>
+          <w:lang w:val="es-ES"/>
+        </w:rPr>
+        <w:t>Verificacion</w:t>
+      </w:r>
+      <w:proofErr w:type="spellEnd"/>
+      <w:r>
+        <w:rPr>
+          <w:lang w:val="es-ES"/>
+        </w:rPr>
+        <w:t>-Huella</w:t>
+      </w:r>
+      <w:r>
+        <w:rPr>
+          <w:lang w:val="es-ES"/>
+        </w:rPr>
+        <w:t xml:space="preserve"> </w:t>
+      </w:r>
+    </w:p>
+    <w:p>
+      <w:pPr>
+        <w:rPr>
+          <w:lang w:val="es-ES"/>
+        </w:rPr>
+      </w:pPr>
+      <w:r>
+        <w:rPr>
+          <w:lang w:val="es-ES"/>
+        </w:rPr>
+        <w:t>Podemos guardar huellas en la BD, recuperarlas y llevarlas al código y compararlas con la huella que se ingrese en el dispositivo digital persona.</w:t>
+      </w:r>
+    </w:p>
+    <w:p>
+      <w:pPr>
+        <w:rPr>
+          <w:lang w:val="es-ES"/>
+        </w:rPr>
+      </w:pPr>
+      <w:r>
+        <w:rPr>
+          <w:lang w:val="es-ES"/>
+        </w:rPr>
+        <w:t xml:space="preserve">Falta: </w:t>
+      </w:r>
+    </w:p>
+    <w:p>
+      <w:pPr>
+        <w:pStyle w:val="Prrafodelista"/>
+        <w:numPr>
+          <w:ilvl w:val="0"/>
+          <w:numId w:val="5"/>
+        </w:numPr>
+        <w:rPr>
+          <w:lang w:val="es-ES"/>
+        </w:rPr>
+      </w:pPr>
+      <w:r>
+        <w:rPr>
+          <w:lang w:val="es-ES"/>
+        </w:rPr>
+        <w:t xml:space="preserve">Crear objetos que representen cada entidad dentro de la tabla (Alumnos, profes, </w:t>
+      </w:r>
+      <w:proofErr w:type="spellStart"/>
+      <w:r>
+        <w:rPr>
+          <w:lang w:val="es-ES"/>
+        </w:rPr>
+        <w:t>etc</w:t>
+      </w:r>
+      <w:proofErr w:type="spellEnd"/>
+      <w:r>
+        <w:rPr>
+          <w:lang w:val="es-ES"/>
+        </w:rPr>
+        <w:t>)</w:t>
+      </w:r>
+    </w:p>
+    <w:p>
+      <w:pPr>
+        <w:pStyle w:val="Prrafodelista"/>
+        <w:numPr>
+          <w:ilvl w:val="0"/>
+          <w:numId w:val="5"/>
+        </w:numPr>
+        <w:rPr>
+          <w:lang w:val="es-ES"/>
+        </w:rPr>
+      </w:pPr>
+      <w:r>
+        <w:rPr>
+          <w:lang w:val="es-ES"/>
+        </w:rPr>
+        <w:t>Filtrar la información mostrada dependiendo de los permisos que tenga el usuario</w:t>
+      </w:r>
+    </w:p>
+    <w:p>
+      <w:pPr>
+        <w:pStyle w:val="Prrafodelista"/>
+        <w:numPr>
+          <w:ilvl w:val="0"/>
+          <w:numId w:val="5"/>
+        </w:numPr>
+        <w:rPr>
+          <w:lang w:val="es-ES"/>
+        </w:rPr>
+      </w:pPr>
+      <w:r>
+        <w:rPr>
+          <w:lang w:val="es-ES"/>
+        </w:rPr>
+        <w:t xml:space="preserve">Llevar la </w:t>
+      </w:r>
+      <w:r>
+        <w:rPr>
+          <w:lang w:val="es-ES"/>
+        </w:rPr>
+        <w:t>interfaz planificada a la practica</w:t>
+      </w:r>
+    </w:p>
+    <w:p>
+      <w:pPr>
+        <w:pStyle w:val="Prrafodelista"/>
+        <w:numPr>
+          <w:ilvl w:val="0"/>
+          <w:numId w:val="5"/>
+        </w:numPr>
+        <w:rPr>
+          <w:lang w:val="es-ES"/>
+        </w:rPr>
+      </w:pPr>
+      <w:r>
+        <w:rPr>
+          <w:lang w:val="es-ES"/>
+        </w:rPr>
+        <w:t xml:space="preserve">Comunicarse con </w:t>
+      </w:r>
+      <w:proofErr w:type="spellStart"/>
+      <w:r>
+        <w:rPr>
+          <w:lang w:val="es-ES"/>
+        </w:rPr>
+        <w:t>FrontEnd</w:t>
+      </w:r>
+      <w:proofErr w:type="spellEnd"/>
+      <w:r>
+        <w:rPr>
+          <w:lang w:val="es-ES"/>
+        </w:rPr>
+        <w:t xml:space="preserve"> para decidir los botones funcionales que hay que crear</w:t>
+      </w:r>
+    </w:p>
+    <w:p>
+      <w:pPr>
+        <w:rPr>
+          <w:lang w:val="es-ES"/>
+        </w:rPr>
+      </w:pPr>
+    </w:p>
+    <w:p>
+      <w:pPr>
+        <w:rPr>
+          <w:lang w:val="es-ES"/>
+        </w:rPr>
+      </w:pPr>
+    </w:p>
+    <w:p>
+      <w:pPr>
+        <w:rPr>
+          <w:lang w:val="es-ES"/>
+        </w:rPr>
+      </w:pPr>
+    </w:p>
+    <w:p>
+      <w:pPr>
+        <w:rPr>
+          <w:b/>
+          <w:bCs/>
+          <w:sz w:val="40"/>
+          <w:szCs w:val="40"/>
+          <w:u w:val="single"/>
+          <w:lang w:val="es-ES"/>
+        </w:rPr>
+      </w:pPr>
+      <w:r>
+        <w:rPr>
+          <w:b/>
+          <w:bCs/>
+          <w:sz w:val="40"/>
+          <w:szCs w:val="40"/>
+          <w:u w:val="single"/>
+          <w:lang w:val="es-ES"/>
+        </w:rPr>
+        <w:br w:type="page"/>
+      </w:r>
+    </w:p>
+    <w:p>
+      <w:pPr>
+        <w:rPr>
+          <w:b/>
+          <w:bCs/>
+          <w:sz w:val="40"/>
+          <w:szCs w:val="40"/>
+          <w:u w:val="single"/>
+          <w:lang w:val="es-ES"/>
+        </w:rPr>
+      </w:pPr>
+      <w:r>
+        <w:rPr>
+          <w:b/>
+          <w:bCs/>
+          <w:sz w:val="40"/>
+          <w:szCs w:val="40"/>
+          <w:u w:val="single"/>
+          <w:lang w:val="es-ES"/>
+        </w:rPr>
+        <w:lastRenderedPageBreak/>
         <w:t>Pasos para trabajar:</w:t>
       </w:r>
     </w:p>
@@ -399,12 +1434,19 @@
           <w:lang w:val="es-ES"/>
         </w:rPr>
       </w:pPr>
-      <w:r>
-        <w:rPr>
-          <w:lang w:val="es-ES"/>
-        </w:rPr>
-        <w:lastRenderedPageBreak/>
-        <w:t>Backend: Necesita esperar que se termine la base de datos en MySQL para programar el funcionamiento correctamente</w:t>
+      <w:proofErr w:type="spellStart"/>
+      <w:r>
+        <w:rPr>
+          <w:lang w:val="es-ES"/>
+        </w:rPr>
+        <w:t>Backend</w:t>
+      </w:r>
+      <w:proofErr w:type="spellEnd"/>
+      <w:r>
+        <w:rPr>
+          <w:lang w:val="es-ES"/>
+        </w:rPr>
+        <w:t>: Necesita esperar que se termine la base de datos en MySQL para programar el funcionamiento correctamente</w:t>
       </w:r>
     </w:p>
     <w:p>
@@ -422,7 +1464,7 @@
         <w:rPr>
           <w:lang w:val="es-ES"/>
         </w:rPr>
-        <w:t>Aprender como identificar una huella digital y guardarla en la BD</w:t>
+        <w:t>Aprender como identificar una huella digital y guardarla en la BD (HECHO)</w:t>
       </w:r>
     </w:p>
     <w:p>
@@ -458,25 +1500,7 @@
         <w:rPr>
           <w:lang w:val="es-ES"/>
         </w:rPr>
-        <w:t>Pensar Funciones para manipular la tabla del salón, años y divisiones:</w:t>
-      </w:r>
-      <w:r>
-        <w:rPr>
-          <w:lang w:val="es-ES"/>
-        </w:rPr>
-        <w:t xml:space="preserve"> a los alumnos</w:t>
-      </w:r>
-      <w:r>
-        <w:rPr>
-          <w:lang w:val="es-ES"/>
-        </w:rPr>
-        <w:t xml:space="preserve"> y profesores </w:t>
-      </w:r>
-      <w:r>
-        <w:rPr>
-          <w:lang w:val="es-ES"/>
-        </w:rPr>
-        <w:t xml:space="preserve"> </w:t>
+        <w:t xml:space="preserve">Pensar Funciones para manipular la tabla del salón, años y divisiones: a los alumnos y profesores  </w:t>
       </w:r>
     </w:p>
     <w:p>
@@ -494,31 +1518,7 @@
         <w:rPr>
           <w:lang w:val="es-ES"/>
         </w:rPr>
-        <w:t>C</w:t>
-      </w:r>
-      <w:r>
-        <w:rPr>
-          <w:lang w:val="es-ES"/>
-        </w:rPr>
-        <w:t xml:space="preserve">onseguir hora de ingreso </w:t>
-      </w:r>
-      <w:r>
-        <w:rPr>
-          <w:lang w:val="es-ES"/>
-        </w:rPr>
-        <w:t>y</w:t>
-      </w:r>
-      <w:r>
-        <w:rPr>
-          <w:lang w:val="es-ES"/>
-        </w:rPr>
-        <w:t xml:space="preserve"> </w:t>
-      </w:r>
-      <w:r>
-        <w:rPr>
-          <w:lang w:val="es-ES"/>
-        </w:rPr>
-        <w:t xml:space="preserve">egreso  </w:t>
+        <w:t xml:space="preserve">Conseguir hora de ingreso y egreso  </w:t>
       </w:r>
     </w:p>
     <w:p>
@@ -536,19 +1536,7 @@
         <w:rPr>
           <w:lang w:val="es-ES"/>
         </w:rPr>
-        <w:t xml:space="preserve">Conseguir los </w:t>
-      </w:r>
-      <w:r>
-        <w:rPr>
-          <w:lang w:val="es-ES"/>
-        </w:rPr>
-        <w:t xml:space="preserve">horarios </w:t>
-      </w:r>
-      <w:r>
-        <w:rPr>
-          <w:lang w:val="es-ES"/>
-        </w:rPr>
-        <w:t>de un alumno o grupo especifico</w:t>
+        <w:t>Conseguir los horarios de un alumno o grupo especifico</w:t>
       </w:r>
     </w:p>
     <w:p>
@@ -643,368 +1631,444 @@
     </w:p>
     <w:p>
       <w:pPr>
-        <w:pStyle w:val="Prrafodelista"/>
-        <w:ind w:left="1778"/>
-        <w:rPr>
-          <w:lang w:val="es-ES"/>
-        </w:rPr>
-      </w:pPr>
-    </w:p>
-    <w:p>
-      <w:pPr>
-        <w:pStyle w:val="Prrafodelista"/>
-        <w:ind w:left="1778"/>
-        <w:rPr>
-          <w:lang w:val="es-ES"/>
-        </w:rPr>
-      </w:pPr>
-    </w:p>
-    <w:p>
-      <w:pPr>
-        <w:pStyle w:val="Prrafodelista"/>
-        <w:ind w:left="2145"/>
-        <w:rPr>
-          <w:lang w:val="es-ES"/>
-        </w:rPr>
-      </w:pPr>
-    </w:p>
-    <w:p>
-      <w:pPr>
-        <w:pStyle w:val="Prrafodelista"/>
-        <w:ind w:left="2145"/>
-        <w:rPr>
-          <w:lang w:val="es-ES"/>
-        </w:rPr>
-      </w:pPr>
-    </w:p>
-    <w:p>
-      <w:pPr>
-        <w:rPr>
-          <w:lang w:val="es-ES"/>
-        </w:rPr>
-      </w:pPr>
-    </w:p>
-    <w:p>
-      <w:pPr>
+        <w:rPr>
+          <w:lang w:val="es-ES"/>
+        </w:rPr>
+      </w:pPr>
+    </w:p>
+    <w:p>
+      <w:pPr>
+        <w:rPr>
+          <w:lang w:val="es-ES"/>
+        </w:rPr>
+      </w:pPr>
+      <w:r>
+        <w:rPr>
+          <w:lang w:val="es-ES"/>
+        </w:rPr>
+        <w:t>12/5/2024</w:t>
+      </w:r>
+    </w:p>
+    <w:p>
+      <w:pPr>
+        <w:rPr>
+          <w:sz w:val="48"/>
+          <w:szCs w:val="48"/>
+          <w:lang w:val="es-ES"/>
+        </w:rPr>
+      </w:pPr>
+      <w:r>
+        <w:rPr>
+          <w:sz w:val="48"/>
+          <w:szCs w:val="48"/>
+          <w:lang w:val="es-ES"/>
+        </w:rPr>
+        <w:t>Cambio de lenguaje</w:t>
+      </w:r>
+    </w:p>
+    <w:p>
+      <w:pPr>
+        <w:rPr>
+          <w:lang w:val="es-ES"/>
+        </w:rPr>
+      </w:pPr>
+      <w:r>
+        <w:rPr>
+          <w:lang w:val="es-ES"/>
+        </w:rPr>
+        <w:t>Por más que nuestra primera sugerencia fue empezar</w:t>
+      </w:r>
+      <w:r>
+        <w:rPr>
+          <w:lang w:val="es-ES"/>
+        </w:rPr>
+        <w:t xml:space="preserve"> programan</w:t>
+      </w:r>
+      <w:r>
+        <w:rPr>
+          <w:lang w:val="es-ES"/>
+        </w:rPr>
+        <w:t>do</w:t>
+      </w:r>
+      <w:r>
+        <w:rPr>
+          <w:lang w:val="es-ES"/>
+        </w:rPr>
+        <w:t xml:space="preserve"> con Python</w:t>
+      </w:r>
+      <w:r>
+        <w:rPr>
+          <w:lang w:val="es-ES"/>
+        </w:rPr>
+        <w:t>,</w:t>
+      </w:r>
+      <w:r>
+        <w:rPr>
+          <w:lang w:val="es-ES"/>
+        </w:rPr>
+        <w:t xml:space="preserve"> </w:t>
+      </w:r>
+      <w:r>
+        <w:rPr>
+          <w:lang w:val="es-ES"/>
+        </w:rPr>
+        <w:t xml:space="preserve">luego de </w:t>
+      </w:r>
+      <w:r>
+        <w:rPr>
+          <w:lang w:val="es-ES"/>
+        </w:rPr>
+        <w:t>una búsqueda de numerosos días por un</w:t>
+      </w:r>
+      <w:r>
+        <w:rPr>
+          <w:lang w:val="es-ES"/>
+        </w:rPr>
+        <w:t xml:space="preserve"> soporte </w:t>
+      </w:r>
+      <w:r>
+        <w:rPr>
+          <w:lang w:val="es-ES"/>
+        </w:rPr>
+        <w:t>y</w:t>
+      </w:r>
+      <w:r>
+        <w:rPr>
+          <w:lang w:val="es-ES"/>
+        </w:rPr>
+        <w:t xml:space="preserve"> </w:t>
+      </w:r>
+      <w:r>
+        <w:rPr>
+          <w:lang w:val="es-ES"/>
+        </w:rPr>
+        <w:t xml:space="preserve">de </w:t>
+      </w:r>
+      <w:r>
+        <w:rPr>
+          <w:lang w:val="es-ES"/>
+        </w:rPr>
+        <w:t xml:space="preserve">no </w:t>
+      </w:r>
+      <w:r>
+        <w:rPr>
+          <w:lang w:val="es-ES"/>
+        </w:rPr>
+        <w:t>lograr hallar</w:t>
+      </w:r>
+      <w:r>
+        <w:rPr>
+          <w:lang w:val="es-ES"/>
+        </w:rPr>
+        <w:t xml:space="preserve"> </w:t>
+      </w:r>
+      <w:r>
+        <w:rPr>
+          <w:lang w:val="es-ES"/>
+        </w:rPr>
+        <w:t>ningún</w:t>
+      </w:r>
+      <w:r>
+        <w:rPr>
+          <w:lang w:val="es-ES"/>
+        </w:rPr>
+        <w:t xml:space="preserve"> tipo de </w:t>
+      </w:r>
+      <w:r>
+        <w:rPr>
+          <w:lang w:val="es-ES"/>
+        </w:rPr>
+        <w:t>biblioteca que</w:t>
+      </w:r>
+      <w:r>
+        <w:rPr>
+          <w:lang w:val="es-ES"/>
+        </w:rPr>
+        <w:t xml:space="preserve"> poder</w:t>
+      </w:r>
+      <w:r>
+        <w:rPr>
+          <w:lang w:val="es-ES"/>
+        </w:rPr>
+        <w:t xml:space="preserve"> usar para programar</w:t>
+      </w:r>
+      <w:r>
+        <w:rPr>
+          <w:lang w:val="es-ES"/>
+        </w:rPr>
+        <w:t xml:space="preserve"> sobre Python</w:t>
+      </w:r>
+      <w:r>
+        <w:rPr>
+          <w:lang w:val="es-ES"/>
+        </w:rPr>
+        <w:t>,</w:t>
+      </w:r>
+      <w:r>
+        <w:rPr>
+          <w:lang w:val="es-ES"/>
+        </w:rPr>
+        <w:t xml:space="preserve"> </w:t>
+      </w:r>
+      <w:r>
+        <w:rPr>
+          <w:lang w:val="es-ES"/>
+        </w:rPr>
+        <w:t>investigamos</w:t>
+      </w:r>
+      <w:r>
+        <w:rPr>
+          <w:lang w:val="es-ES"/>
+        </w:rPr>
+        <w:t xml:space="preserve"> que lenguajes podrían ser compatibles con la aplicación del lector de huella digital. Al no encontrar una biblioteca</w:t>
+      </w:r>
+      <w:r>
+        <w:rPr>
+          <w:lang w:val="es-ES"/>
+        </w:rPr>
+        <w:t xml:space="preserve"> que usar con el programa, que, a su vez</w:t>
+      </w:r>
+      <w:r>
+        <w:rPr>
+          <w:lang w:val="es-ES"/>
+        </w:rPr>
+        <w:t xml:space="preserve"> compatible con la programación en Python,</w:t>
+      </w:r>
+      <w:r>
+        <w:rPr>
+          <w:lang w:val="es-ES"/>
+        </w:rPr>
+        <w:t xml:space="preserve"> planteamos cambiar el lenguaje a C#, o en su defecto, a C++</w:t>
+      </w:r>
+      <w:r>
+        <w:rPr>
+          <w:lang w:val="es-ES"/>
+        </w:rPr>
+        <w:t>, ya que la aplicación que usa el modelo de lector de huella que tenemos en nuestra disposición está programado en lenguaje C. Luego de comparar tanto C# como C++, llegamos a la conclusión de que las ventajas que nos brindaba el primer mencionado se adecuaban mucho mejor al tipo de proyecto que teníamos en mente.</w:t>
+      </w:r>
+    </w:p>
+    <w:p>
+      <w:pPr>
+        <w:rPr>
+          <w:lang w:val="es-ES"/>
+        </w:rPr>
+      </w:pPr>
+    </w:p>
+    <w:p>
+      <w:pPr>
+        <w:rPr>
+          <w:lang w:val="es-ES"/>
+        </w:rPr>
+      </w:pPr>
+      <w:r>
+        <w:rPr>
+          <w:lang w:val="es-ES"/>
+        </w:rPr>
+        <w:t>5/8/2024</w:t>
+      </w:r>
+    </w:p>
+    <w:p>
+      <w:pPr>
+        <w:rPr>
+          <w:sz w:val="48"/>
+          <w:szCs w:val="48"/>
+          <w:lang w:val="es-ES"/>
+        </w:rPr>
+      </w:pPr>
+      <w:r>
+        <w:rPr>
+          <w:sz w:val="48"/>
+          <w:szCs w:val="48"/>
+          <w:lang w:val="es-ES"/>
+        </w:rPr>
+        <w:t xml:space="preserve">¿Que son las </w:t>
+      </w:r>
+      <w:r>
         <w:rPr>
           <w:b/>
           <w:bCs/>
-          <w:sz w:val="40"/>
-          <w:szCs w:val="40"/>
-          <w:u w:val="single"/>
-          <w:lang w:val="es-ES"/>
-        </w:rPr>
-      </w:pPr>
-      <w:r>
+          <w:sz w:val="48"/>
+          <w:szCs w:val="48"/>
+          <w:lang w:val="es-ES"/>
+        </w:rPr>
+        <w:t>NTICX</w:t>
+      </w:r>
+      <w:r>
+        <w:rPr>
+          <w:sz w:val="48"/>
+          <w:szCs w:val="48"/>
+          <w:lang w:val="es-ES"/>
+        </w:rPr>
+        <w:t>?</w:t>
+      </w:r>
+    </w:p>
+    <w:p>
+      <w:pPr>
+        <w:rPr>
+          <w:lang w:val="es-ES"/>
+        </w:rPr>
+      </w:pPr>
+      <w:r>
+        <w:rPr>
+          <w:lang w:val="es-ES"/>
+        </w:rPr>
+        <w:t>Las NTI</w:t>
+      </w:r>
+      <w:r>
+        <w:rPr>
+          <w:lang w:val="es-ES"/>
+        </w:rPr>
+        <w:t>X</w:t>
+      </w:r>
+      <w:r>
+        <w:rPr>
+          <w:lang w:val="es-ES"/>
+        </w:rPr>
+        <w:t xml:space="preserve"> (Nuevas Tecnologías de la Información y la Conectividad), son las tecnologías digitales que nos permiten estar conectados para trabajar, estudiar, aprender, relacionarnos, entretenernos y mantener toda una vida en línea</w:t>
+      </w:r>
+      <w:r>
+        <w:rPr>
+          <w:lang w:val="es-ES"/>
+        </w:rPr>
+        <w:t xml:space="preserve">. </w:t>
+      </w:r>
+    </w:p>
+    <w:p>
+      <w:pPr>
+        <w:rPr>
+          <w:lang w:val="es-ES"/>
+        </w:rPr>
+      </w:pPr>
+      <w:r>
+        <w:rPr>
+          <w:lang w:val="es-ES"/>
+        </w:rPr>
+        <w:t xml:space="preserve">En nuestro proyecto, serán usadas para facilitarle el desarrollo de las tareas de asistencia a los preceptores y a la dirección de las escuelas a las que se les ocurra implementar el sistema. ¿Cómo? </w:t>
+      </w:r>
+      <w:r>
+        <w:rPr>
+          <w:lang w:val="es-ES"/>
+        </w:rPr>
+        <w:t>Fácil</w:t>
+      </w:r>
+      <w:r>
+        <w:rPr>
+          <w:lang w:val="es-ES"/>
+        </w:rPr>
+        <w:t xml:space="preserve">. Solo con registrar la huella dactilar del pulgar de un usuario, el programa será capaz de poner al alumno en una base de datos donde los directivos podrán tener información importante de contacto, tal como su DNI, su nombre y apellido, el curso y división al que pertenecen, y le enseñara también al alumno datos importantes como los horarios en los que tiene cada materia, y en que salón se está dando la clase a la que tenga que participar. No solo </w:t>
+      </w:r>
+      <w:r>
+        <w:rPr>
+          <w:lang w:val="es-ES"/>
+        </w:rPr>
+        <w:lastRenderedPageBreak/>
+        <w:t xml:space="preserve">esto, si no que el programa también </w:t>
+      </w:r>
+      <w:proofErr w:type="spellStart"/>
+      <w:r>
+        <w:rPr>
+          <w:lang w:val="es-ES"/>
+        </w:rPr>
+        <w:t>esta</w:t>
+      </w:r>
+      <w:proofErr w:type="spellEnd"/>
+      <w:r>
+        <w:rPr>
+          <w:lang w:val="es-ES"/>
+        </w:rPr>
+        <w:t xml:space="preserve"> pensado como un anotador de faltas, que registrara cada lectura de huella de un alumno registrado y pondrá una falta o asistencia correspondiente según </w:t>
+      </w:r>
+      <w:proofErr w:type="spellStart"/>
+      <w:r>
+        <w:rPr>
+          <w:lang w:val="es-ES"/>
+        </w:rPr>
+        <w:t>que</w:t>
+      </w:r>
+      <w:proofErr w:type="spellEnd"/>
+      <w:r>
+        <w:rPr>
+          <w:lang w:val="es-ES"/>
+        </w:rPr>
+        <w:t xml:space="preserve"> tan tarde llegue el alumno. Los parámetros de las faltas podrán ser fácilmente cambiados dependiendo de las necesidades de la institución </w:t>
+      </w:r>
+    </w:p>
+    <w:p>
+      <w:pPr>
+        <w:rPr>
+          <w:lang w:val="es-ES"/>
+        </w:rPr>
+      </w:pPr>
+    </w:p>
+    <w:p>
+      <w:pPr>
         <w:rPr>
           <w:b/>
           <w:bCs/>
-          <w:sz w:val="40"/>
-          <w:szCs w:val="40"/>
-          <w:u w:val="single"/>
-          <w:lang w:val="es-ES"/>
-        </w:rPr>
-        <w:t>Preguntas para entrevista:</w:t>
-      </w:r>
-    </w:p>
-    <w:p>
-      <w:pPr>
-        <w:pStyle w:val="Prrafodelista"/>
-        <w:numPr>
-          <w:ilvl w:val="0"/>
-          <w:numId w:val="4"/>
-        </w:numPr>
-        <w:rPr>
-          <w:lang w:val="es-ES"/>
-        </w:rPr>
-      </w:pPr>
-      <w:r>
-        <w:rPr>
-          <w:lang w:val="es-ES"/>
-        </w:rPr>
-        <w:t>Cuándo un alumno se retira, ¿se le aplica una cantidad de falta fija o se aplica dependiendo del contexto del retiro?</w:t>
-      </w:r>
-    </w:p>
-    <w:p>
-      <w:pPr>
-        <w:pStyle w:val="Prrafodelista"/>
-        <w:numPr>
-          <w:ilvl w:val="0"/>
-          <w:numId w:val="4"/>
-        </w:numPr>
-        <w:rPr>
-          <w:lang w:val="es-ES"/>
-        </w:rPr>
-      </w:pPr>
-      <w:r>
-        <w:rPr>
-          <w:lang w:val="es-ES"/>
-        </w:rPr>
-        <w:t>¿Qué datos se necesitan para confirmar un retiro?</w:t>
-      </w:r>
-      <w:r>
-        <w:rPr>
-          <w:lang w:val="es-ES"/>
-        </w:rPr>
-        <w:t xml:space="preserve"> ¿Cómo corroboramos que la persona que hace el retiro del alumno </w:t>
-      </w:r>
-      <w:proofErr w:type="spellStart"/>
-      <w:r>
-        <w:rPr>
-          <w:lang w:val="es-ES"/>
-        </w:rPr>
-        <w:t>esta</w:t>
-      </w:r>
-      <w:proofErr w:type="spellEnd"/>
-      <w:r>
-        <w:rPr>
-          <w:lang w:val="es-ES"/>
-        </w:rPr>
-        <w:t xml:space="preserve"> avalada o registrada con permiso para hacer el retiro del alumno?</w:t>
-      </w:r>
-      <w:r>
-        <w:rPr>
-          <w:lang w:val="es-ES"/>
-        </w:rPr>
-        <w:t xml:space="preserve"> ¿Dónde queda registrado?</w:t>
-      </w:r>
-    </w:p>
-    <w:p>
-      <w:pPr>
+          <w:sz w:val="48"/>
+          <w:szCs w:val="48"/>
+          <w:lang w:val="es-ES"/>
+        </w:rPr>
+      </w:pPr>
+      <w:r>
+        <w:rPr>
+          <w:sz w:val="48"/>
+          <w:szCs w:val="48"/>
+          <w:lang w:val="es-ES"/>
+        </w:rPr>
+        <w:t xml:space="preserve">¿Implementación de </w:t>
+      </w:r>
+      <w:r>
         <w:rPr>
           <w:b/>
           <w:bCs/>
-          <w:lang w:val="es-ES"/>
-        </w:rPr>
-      </w:pPr>
-    </w:p>
-    <w:p>
-      <w:pPr>
-        <w:rPr>
-          <w:lang w:val="es-ES"/>
-        </w:rPr>
-      </w:pPr>
-      <w:r>
-        <w:rPr>
-          <w:lang w:val="es-ES"/>
-        </w:rPr>
-        <w:t>21/5/2024</w:t>
-      </w:r>
-    </w:p>
-    <w:p>
-      <w:pPr>
-        <w:pStyle w:val="Ttulo"/>
-        <w:jc w:val="center"/>
-        <w:rPr>
-          <w:lang w:val="es-ES"/>
-        </w:rPr>
-      </w:pPr>
-      <w:r>
-        <w:rPr>
-          <w:lang w:val="es-ES"/>
-        </w:rPr>
-        <w:t>PROBLEMAS</w:t>
-      </w:r>
-    </w:p>
-    <w:p>
-      <w:pPr>
-        <w:rPr>
-          <w:lang w:val="es-ES"/>
-        </w:rPr>
-      </w:pPr>
-      <w:r>
-        <w:rPr>
-          <w:lang w:val="es-ES"/>
-        </w:rPr>
-        <w:t>Problema y cambio de lenguaje de programacion</w:t>
-      </w:r>
-    </w:p>
-    <w:p>
-      <w:pPr>
-        <w:rPr>
-          <w:lang w:val="es-ES"/>
-        </w:rPr>
-      </w:pPr>
-      <w:r>
-        <w:rPr>
-          <w:lang w:val="es-ES"/>
-        </w:rPr>
-        <w:t>Se encontró un problema de compatibilidad con los drivers del lector de huella</w:t>
-      </w:r>
-      <w:r>
-        <w:rPr>
-          <w:lang w:val="es-ES"/>
-        </w:rPr>
-        <w:t>, no existe ninguna librería que detecte el escáner con Python</w:t>
-      </w:r>
-      <w:r>
-        <w:rPr>
-          <w:lang w:val="es-ES"/>
-        </w:rPr>
-        <w:t xml:space="preserve">, por lo que decidimos cambiar el lenguaje de programacion de Python a C# </w:t>
-      </w:r>
-      <w:r>
-        <w:rPr>
-          <w:lang w:val="es-ES"/>
-        </w:rPr>
-        <w:t xml:space="preserve">o </w:t>
-      </w:r>
-      <w:r>
-        <w:rPr>
-          <w:lang w:val="es-ES"/>
-        </w:rPr>
-        <w:t>C++. La otra alternativa para la solución del imprevisto era invertir en otro lector de huella digital, pero, debido a su elevado precio decidimos cambiar e</w:t>
-      </w:r>
-      <w:r>
-        <w:rPr>
-          <w:lang w:val="es-ES"/>
-        </w:rPr>
-        <w:t>l</w:t>
-      </w:r>
-      <w:r>
-        <w:rPr>
-          <w:lang w:val="es-ES"/>
-        </w:rPr>
-        <w:t xml:space="preserve"> lenguaje </w:t>
-      </w:r>
-      <w:r>
-        <w:rPr>
-          <w:lang w:val="es-ES"/>
-        </w:rPr>
-        <w:t>con el fin de</w:t>
-      </w:r>
-      <w:r>
-        <w:rPr>
-          <w:lang w:val="es-ES"/>
-        </w:rPr>
-        <w:t xml:space="preserve"> reducir costos</w:t>
-      </w:r>
-      <w:r>
-        <w:rPr>
-          <w:lang w:val="es-ES"/>
-        </w:rPr>
-        <w:t>.</w:t>
-      </w:r>
-    </w:p>
-    <w:p>
-      <w:pPr>
-        <w:rPr>
-          <w:lang w:val="es-ES"/>
-        </w:rPr>
-      </w:pPr>
-      <w:r>
-        <w:rPr>
-          <w:lang w:val="es-ES"/>
-        </w:rPr>
-        <w:t>Para deci</w:t>
-      </w:r>
-      <w:r>
-        <w:rPr>
-          <w:lang w:val="es-ES"/>
-        </w:rPr>
-        <w:t>di</w:t>
-      </w:r>
-      <w:r>
-        <w:rPr>
-          <w:lang w:val="es-ES"/>
-        </w:rPr>
-        <w:t xml:space="preserve">r el lenguaje de programacion, preguntamos a la I.A </w:t>
+          <w:sz w:val="48"/>
+          <w:szCs w:val="48"/>
+          <w:lang w:val="es-ES"/>
+        </w:rPr>
+        <w:t>IA?</w:t>
+      </w:r>
+    </w:p>
+    <w:p>
+      <w:pPr>
+        <w:rPr>
+          <w:lang w:val="es-ES"/>
+        </w:rPr>
+      </w:pPr>
+      <w:r>
+        <w:rPr>
+          <w:lang w:val="es-ES"/>
+        </w:rPr>
+        <w:t xml:space="preserve">Por ahora, este programa </w:t>
       </w:r>
       <w:proofErr w:type="spellStart"/>
       <w:r>
         <w:rPr>
           <w:lang w:val="es-ES"/>
         </w:rPr>
-        <w:t>ChatGPT</w:t>
+        <w:t>esta</w:t>
       </w:r>
       <w:proofErr w:type="spellEnd"/>
       <w:r>
         <w:rPr>
           <w:lang w:val="es-ES"/>
         </w:rPr>
-        <w:t xml:space="preserve">, una comparativa sobre cada uno, </w:t>
-      </w:r>
-      <w:r>
-        <w:rPr>
-          <w:lang w:val="es-ES"/>
-        </w:rPr>
-        <w:t xml:space="preserve">teniendo en cuenta las </w:t>
-      </w:r>
-      <w:r>
-        <w:rPr>
-          <w:lang w:val="es-ES"/>
-        </w:rPr>
-        <w:t>ventajas</w:t>
-      </w:r>
-      <w:r>
-        <w:rPr>
-          <w:lang w:val="es-ES"/>
-        </w:rPr>
-        <w:t xml:space="preserve"> y </w:t>
-      </w:r>
-      <w:r>
-        <w:rPr>
-          <w:lang w:val="es-ES"/>
-        </w:rPr>
-        <w:t>desventajas</w:t>
-      </w:r>
-      <w:r>
-        <w:rPr>
-          <w:lang w:val="es-ES"/>
-        </w:rPr>
-        <w:t xml:space="preserve"> de cada lenguaje. L</w:t>
-      </w:r>
-      <w:r>
-        <w:rPr>
-          <w:lang w:val="es-ES"/>
-        </w:rPr>
-        <w:t xml:space="preserve">uego de una rigurosa </w:t>
-      </w:r>
-      <w:r>
-        <w:rPr>
-          <w:lang w:val="es-ES"/>
-        </w:rPr>
-        <w:t>comparación</w:t>
-      </w:r>
-      <w:r>
-        <w:rPr>
-          <w:lang w:val="es-ES"/>
-        </w:rPr>
-        <w:t xml:space="preserve"> se </w:t>
-      </w:r>
-      <w:r>
-        <w:rPr>
-          <w:lang w:val="es-ES"/>
-        </w:rPr>
-        <w:t>optó</w:t>
-      </w:r>
-      <w:r>
-        <w:rPr>
-          <w:lang w:val="es-ES"/>
-        </w:rPr>
-        <w:t xml:space="preserve"> por C++ porque se adapta </w:t>
-      </w:r>
-      <w:r>
-        <w:rPr>
-          <w:lang w:val="es-ES"/>
-        </w:rPr>
-        <w:t>más</w:t>
-      </w:r>
-      <w:r>
-        <w:rPr>
-          <w:lang w:val="es-ES"/>
-        </w:rPr>
-        <w:t xml:space="preserve"> a nuestro método de trabajo </w:t>
-      </w:r>
-    </w:p>
-    <w:p>
-      <w:pPr>
-        <w:rPr>
-          <w:b/>
-          <w:bCs/>
-          <w:lang w:val="es-ES"/>
-        </w:rPr>
-      </w:pPr>
+        <w:t xml:space="preserve"> pensado con un algoritmo que les brinda la información a los preceptores reconociendo los patrones en la imagen del escaneo de huella digital, que crea un código especial que luego reconoce al </w:t>
+      </w:r>
+      <w:proofErr w:type="spellStart"/>
+      <w:r>
+        <w:rPr>
+          <w:lang w:val="es-ES"/>
+        </w:rPr>
+        <w:t>re-escanear</w:t>
+      </w:r>
+      <w:proofErr w:type="spellEnd"/>
+      <w:r>
+        <w:rPr>
+          <w:lang w:val="es-ES"/>
+        </w:rPr>
+        <w:t xml:space="preserve"> la huella. Con la implementación de una Inteligencia Artificial que lleve a cabo revisiones automáticas de la base de datos y actualice la información por si sola, no se necesitaría contratar preceptores, pues no se requiere la anotación de las asistencias, ni quien verifique las justificaciones. Además, se podría registrar la huella de los adultos responsables para que la IA reconozca un retiro temprano, y en caso de que no se escanee una huella reconocida del tutor que retire el alumno, se aplicaría una falta común</w:t>
+      </w:r>
     </w:p>
     <w:sectPr>
       <w:pgSz w:w="11906" w:h="16838"/>
@@ -1105,6 +2169,119 @@
     </w:lvl>
   </w:abstractNum>
   <w:abstractNum w:abstractNumId="1" w15:restartNumberingAfterBreak="0">
+    <w:nsid w:val="3AD950B4"/>
+    <w:multiLevelType w:val="hybridMultilevel"/>
+    <w:tmpl w:val="7AD23136"/>
+    <w:lvl w:ilvl="0" w:tplc="2C0A0001">
+      <w:start w:val="1"/>
+      <w:numFmt w:val="bullet"/>
+      <w:lvlText w:val=""/>
+      <w:lvlJc w:val="left"/>
+      <w:pPr>
+        <w:ind w:left="720" w:hanging="360"/>
+      </w:pPr>
+      <w:rPr>
+        <w:rFonts w:ascii="Symbol" w:hAnsi="Symbol" w:hint="default"/>
+      </w:rPr>
+    </w:lvl>
+    <w:lvl w:ilvl="1" w:tplc="2C0A0003" w:tentative="1">
+      <w:start w:val="1"/>
+      <w:numFmt w:val="bullet"/>
+      <w:lvlText w:val="o"/>
+      <w:lvlJc w:val="left"/>
+      <w:pPr>
+        <w:ind w:left="1440" w:hanging="360"/>
+      </w:pPr>
+      <w:rPr>
+        <w:rFonts w:ascii="Courier New" w:hAnsi="Courier New" w:cs="Courier New" w:hint="default"/>
+      </w:rPr>
+    </w:lvl>
+    <w:lvl w:ilvl="2" w:tplc="2C0A0005" w:tentative="1">
+      <w:start w:val="1"/>
+      <w:numFmt w:val="bullet"/>
+      <w:lvlText w:val=""/>
+      <w:lvlJc w:val="left"/>
+      <w:pPr>
+        <w:ind w:left="2160" w:hanging="360"/>
+      </w:pPr>
+      <w:rPr>
+        <w:rFonts w:ascii="Wingdings" w:hAnsi="Wingdings" w:hint="default"/>
+      </w:rPr>
+    </w:lvl>
+    <w:lvl w:ilvl="3" w:tplc="2C0A0001" w:tentative="1">
+      <w:start w:val="1"/>
+      <w:numFmt w:val="bullet"/>
+      <w:lvlText w:val=""/>
+      <w:lvlJc w:val="left"/>
+      <w:pPr>
+        <w:ind w:left="2880" w:hanging="360"/>
+      </w:pPr>
+      <w:rPr>
+        <w:rFonts w:ascii="Symbol" w:hAnsi="Symbol" w:hint="default"/>
+      </w:rPr>
+    </w:lvl>
+    <w:lvl w:ilvl="4" w:tplc="2C0A0003" w:tentative="1">
+      <w:start w:val="1"/>
+      <w:numFmt w:val="bullet"/>
+      <w:lvlText w:val="o"/>
+      <w:lvlJc w:val="left"/>
+      <w:pPr>
+        <w:ind w:left="3600" w:hanging="360"/>
+      </w:pPr>
+      <w:rPr>
+        <w:rFonts w:ascii="Courier New" w:hAnsi="Courier New" w:cs="Courier New" w:hint="default"/>
+      </w:rPr>
+    </w:lvl>
+    <w:lvl w:ilvl="5" w:tplc="2C0A0005" w:tentative="1">
+      <w:start w:val="1"/>
+      <w:numFmt w:val="bullet"/>
+      <w:lvlText w:val=""/>
+      <w:lvlJc w:val="left"/>
+      <w:pPr>
+        <w:ind w:left="4320" w:hanging="360"/>
+      </w:pPr>
+      <w:rPr>
+        <w:rFonts w:ascii="Wingdings" w:hAnsi="Wingdings" w:hint="default"/>
+      </w:rPr>
+    </w:lvl>
+    <w:lvl w:ilvl="6" w:tplc="2C0A0001" w:tentative="1">
+      <w:start w:val="1"/>
+      <w:numFmt w:val="bullet"/>
+      <w:lvlText w:val=""/>
+      <w:lvlJc w:val="left"/>
+      <w:pPr>
+        <w:ind w:left="5040" w:hanging="360"/>
+      </w:pPr>
+      <w:rPr>
+        <w:rFonts w:ascii="Symbol" w:hAnsi="Symbol" w:hint="default"/>
+      </w:rPr>
+    </w:lvl>
+    <w:lvl w:ilvl="7" w:tplc="2C0A0003" w:tentative="1">
+      <w:start w:val="1"/>
+      <w:numFmt w:val="bullet"/>
+      <w:lvlText w:val="o"/>
+      <w:lvlJc w:val="left"/>
+      <w:pPr>
+        <w:ind w:left="5760" w:hanging="360"/>
+      </w:pPr>
+      <w:rPr>
+        <w:rFonts w:ascii="Courier New" w:hAnsi="Courier New" w:cs="Courier New" w:hint="default"/>
+      </w:rPr>
+    </w:lvl>
+    <w:lvl w:ilvl="8" w:tplc="2C0A0005" w:tentative="1">
+      <w:start w:val="1"/>
+      <w:numFmt w:val="bullet"/>
+      <w:lvlText w:val=""/>
+      <w:lvlJc w:val="left"/>
+      <w:pPr>
+        <w:ind w:left="6480" w:hanging="360"/>
+      </w:pPr>
+      <w:rPr>
+        <w:rFonts w:ascii="Wingdings" w:hAnsi="Wingdings" w:hint="default"/>
+      </w:rPr>
+    </w:lvl>
+  </w:abstractNum>
+  <w:abstractNum w:abstractNumId="2" w15:restartNumberingAfterBreak="0">
     <w:nsid w:val="41A8057A"/>
     <w:multiLevelType w:val="hybridMultilevel"/>
     <w:tmpl w:val="7A24205E"/>
@@ -1190,7 +2367,7 @@
       </w:pPr>
     </w:lvl>
   </w:abstractNum>
-  <w:abstractNum w:abstractNumId="2" w15:restartNumberingAfterBreak="0">
+  <w:abstractNum w:abstractNumId="3" w15:restartNumberingAfterBreak="0">
     <w:nsid w:val="420A3F3E"/>
     <w:multiLevelType w:val="hybridMultilevel"/>
     <w:tmpl w:val="BAFE5AFC"/>
@@ -1303,7 +2480,7 @@
       </w:rPr>
     </w:lvl>
   </w:abstractNum>
-  <w:abstractNum w:abstractNumId="3" w15:restartNumberingAfterBreak="0">
+  <w:abstractNum w:abstractNumId="4" w15:restartNumberingAfterBreak="0">
     <w:nsid w:val="6BCC48BF"/>
     <w:multiLevelType w:val="hybridMultilevel"/>
     <w:tmpl w:val="2A1CF8C2"/>
@@ -1417,15 +2594,18 @@
     </w:lvl>
   </w:abstractNum>
   <w:num w:numId="1" w16cid:durableId="1170869490">
-    <w:abstractNumId w:val="2"/>
+    <w:abstractNumId w:val="3"/>
   </w:num>
   <w:num w:numId="2" w16cid:durableId="410389643">
-    <w:abstractNumId w:val="3"/>
+    <w:abstractNumId w:val="4"/>
   </w:num>
   <w:num w:numId="3" w16cid:durableId="1861164584">
     <w:abstractNumId w:val="0"/>
   </w:num>
   <w:num w:numId="4" w16cid:durableId="859589344">
+    <w:abstractNumId w:val="2"/>
+  </w:num>
+  <w:num w:numId="5" w16cid:durableId="832717489">
     <w:abstractNumId w:val="1"/>
   </w:num>
 </w:numbering>

</xml_diff>